<commit_message>
Start of the EnemyBehavoir script
</commit_message>
<xml_diff>
--- a/Documentation/PseudocodeScripts.docx
+++ b/Documentation/PseudocodeScripts.docx
@@ -7,46 +7,672 @@
         <w:pStyle w:val="Heading2"/>
       </w:pPr>
       <w:r>
-        <w:t xml:space="preserve">Pseudocode for player controller </w:t>
-      </w:r>
-    </w:p>
-    <w:p>
-      <w:pPr>
-        <w:pStyle w:val="Heading3"/>
-      </w:pPr>
-      <w:r>
-        <w:t>Problem:</w:t>
-      </w:r>
-    </w:p>
-    <w:p/>
+        <w:t>P</w:t>
+      </w:r>
+      <w:r>
+        <w:t xml:space="preserve">layer controller </w:t>
+      </w:r>
+    </w:p>
+    <w:p>
+      <w:r>
+        <w:t>Problem</w:t>
+      </w:r>
+      <w:r>
+        <w:t>s</w:t>
+      </w:r>
+      <w:r>
+        <w:t>:</w:t>
+      </w:r>
+      <w:r>
+        <w:t xml:space="preserve"> </w:t>
+      </w:r>
+      <w:r>
+        <w:t>what can the player do with their tank</w:t>
+      </w:r>
+    </w:p>
+    <w:p>
+      <w:pPr>
+        <w:pStyle w:val="ListParagraph"/>
+        <w:numPr>
+          <w:ilvl w:val="0"/>
+          <w:numId w:val="1"/>
+        </w:numPr>
+      </w:pPr>
+      <w:r>
+        <w:t>having the player move forward and backwards</w:t>
+      </w:r>
+    </w:p>
+    <w:p>
+      <w:pPr>
+        <w:pStyle w:val="ListParagraph"/>
+        <w:numPr>
+          <w:ilvl w:val="0"/>
+          <w:numId w:val="1"/>
+        </w:numPr>
+      </w:pPr>
+      <w:r>
+        <w:t>moving forwards is faster then moving backwards</w:t>
+      </w:r>
+    </w:p>
+    <w:p>
+      <w:pPr>
+        <w:pStyle w:val="ListParagraph"/>
+        <w:numPr>
+          <w:ilvl w:val="0"/>
+          <w:numId w:val="1"/>
+        </w:numPr>
+      </w:pPr>
+      <w:r>
+        <w:t xml:space="preserve">the player can rotate the tank left and right </w:t>
+      </w:r>
+    </w:p>
+    <w:p>
+      <w:pPr>
+        <w:pStyle w:val="ListParagraph"/>
+        <w:numPr>
+          <w:ilvl w:val="0"/>
+          <w:numId w:val="1"/>
+        </w:numPr>
+      </w:pPr>
+      <w:r>
+        <w:t xml:space="preserve">the player can move the turret with the mouse </w:t>
+      </w:r>
+    </w:p>
+    <w:p>
+      <w:pPr>
+        <w:pStyle w:val="ListParagraph"/>
+        <w:numPr>
+          <w:ilvl w:val="0"/>
+          <w:numId w:val="1"/>
+        </w:numPr>
+      </w:pPr>
+      <w:r>
+        <w:t>changing camara position for being able to zoom in</w:t>
+      </w:r>
+    </w:p>
+    <w:p>
+      <w:pPr>
+        <w:pStyle w:val="ListParagraph"/>
+        <w:numPr>
+          <w:ilvl w:val="0"/>
+          <w:numId w:val="1"/>
+        </w:numPr>
+      </w:pPr>
+      <w:r>
+        <w:t>while zoomed in, display where the shell will hit</w:t>
+      </w:r>
+    </w:p>
+    <w:p>
+      <w:pPr>
+        <w:pStyle w:val="ListParagraph"/>
+        <w:numPr>
+          <w:ilvl w:val="0"/>
+          <w:numId w:val="1"/>
+        </w:numPr>
+      </w:pPr>
+      <w:r>
+        <w:t xml:space="preserve">the camera follows where the mouse moves </w:t>
+      </w:r>
+    </w:p>
+    <w:p>
+      <w:pPr>
+        <w:pStyle w:val="ListParagraph"/>
+        <w:numPr>
+          <w:ilvl w:val="0"/>
+          <w:numId w:val="1"/>
+        </w:numPr>
+      </w:pPr>
+      <w:r>
+        <w:t xml:space="preserve">the player can change barrel elevation </w:t>
+      </w:r>
+    </w:p>
+    <w:p>
+      <w:pPr>
+        <w:pStyle w:val="ListParagraph"/>
+        <w:numPr>
+          <w:ilvl w:val="0"/>
+          <w:numId w:val="1"/>
+        </w:numPr>
+      </w:pPr>
+      <w:r>
+        <w:t xml:space="preserve">the barrel elevation has a max height and min depression </w:t>
+      </w:r>
+    </w:p>
+    <w:p>
+      <w:pPr>
+        <w:pStyle w:val="ListParagraph"/>
+        <w:numPr>
+          <w:ilvl w:val="0"/>
+          <w:numId w:val="1"/>
+        </w:numPr>
+      </w:pPr>
+      <w:r>
+        <w:t>the player can shoot</w:t>
+      </w:r>
+      <w:r>
+        <w:t xml:space="preserve"> shells</w:t>
+      </w:r>
+    </w:p>
+    <w:p>
+      <w:pPr>
+        <w:pStyle w:val="ListParagraph"/>
+        <w:numPr>
+          <w:ilvl w:val="0"/>
+          <w:numId w:val="1"/>
+        </w:numPr>
+      </w:pPr>
+      <w:r>
+        <w:t xml:space="preserve">having a reload time </w:t>
+      </w:r>
+    </w:p>
     <w:p>
       <w:pPr>
         <w:rPr>
           <w:rStyle w:val="Heading3Char"/>
         </w:rPr>
       </w:pPr>
+      <w:r>
+        <w:t>Solution</w:t>
+      </w:r>
+      <w:r>
+        <w:t>s</w:t>
+      </w:r>
+      <w:r>
+        <w:rPr>
+          <w:rStyle w:val="Heading3Char"/>
+        </w:rPr>
+        <w:t>:</w:t>
+      </w:r>
+      <w:r>
+        <w:rPr>
+          <w:rStyle w:val="Heading3Char"/>
+        </w:rPr>
+        <w:t xml:space="preserve"> Pseudocode it out</w:t>
+      </w:r>
+    </w:p>
+    <w:p>
+      <w:pPr>
+        <w:pStyle w:val="ListParagraph"/>
+        <w:numPr>
+          <w:ilvl w:val="0"/>
+          <w:numId w:val="4"/>
+        </w:numPr>
+      </w:pPr>
+    </w:p>
+    <w:p>
+      <w:pPr>
+        <w:pStyle w:val="ListParagraph"/>
+        <w:numPr>
+          <w:ilvl w:val="1"/>
+          <w:numId w:val="4"/>
+        </w:numPr>
+      </w:pPr>
+      <w:r>
+        <w:t xml:space="preserve">Set the movement speed factor </w:t>
+      </w:r>
+    </w:p>
+    <w:p>
+      <w:pPr>
+        <w:pStyle w:val="ListParagraph"/>
+        <w:numPr>
+          <w:ilvl w:val="1"/>
+          <w:numId w:val="4"/>
+        </w:numPr>
+      </w:pPr>
+      <w:r>
+        <w:t>Set input key</w:t>
+      </w:r>
+      <w:r>
+        <w:t>s</w:t>
+      </w:r>
+      <w:r>
+        <w:t xml:space="preserve"> </w:t>
+      </w:r>
+      <w:r>
+        <w:t xml:space="preserve">for moving </w:t>
+      </w:r>
+    </w:p>
+    <w:p>
+      <w:pPr>
+        <w:pStyle w:val="ListParagraph"/>
+        <w:numPr>
+          <w:ilvl w:val="1"/>
+          <w:numId w:val="4"/>
+        </w:numPr>
+      </w:pPr>
+      <w:r>
+        <w:t>Get tanks current position</w:t>
+      </w:r>
+    </w:p>
+    <w:p>
+      <w:pPr>
+        <w:pStyle w:val="ListParagraph"/>
+        <w:numPr>
+          <w:ilvl w:val="1"/>
+          <w:numId w:val="4"/>
+        </w:numPr>
+      </w:pPr>
+      <w:r>
+        <w:t xml:space="preserve">IF player inputs, have the tank’s current position changed by a </w:t>
+      </w:r>
+      <w:r>
+        <w:t>movement</w:t>
+      </w:r>
+      <w:r>
+        <w:t xml:space="preserve"> speed factor over a change in time.</w:t>
+      </w:r>
+    </w:p>
+    <w:p>
+      <w:pPr>
+        <w:pStyle w:val="ListParagraph"/>
+        <w:numPr>
+          <w:ilvl w:val="0"/>
+          <w:numId w:val="4"/>
+        </w:numPr>
+      </w:pPr>
+    </w:p>
+    <w:p>
+      <w:pPr>
+        <w:pStyle w:val="ListParagraph"/>
+        <w:numPr>
+          <w:ilvl w:val="1"/>
+          <w:numId w:val="4"/>
+        </w:numPr>
+      </w:pPr>
+      <w:r>
+        <w:t>IF player input</w:t>
+      </w:r>
+      <w:r>
+        <w:t>, for moving</w:t>
+      </w:r>
+      <w:r>
+        <w:t xml:space="preserve"> backwards</w:t>
+      </w:r>
+      <w:r>
+        <w:t>, have the</w:t>
+      </w:r>
+      <w:r>
+        <w:t xml:space="preserve"> movement speed factor halved</w:t>
+      </w:r>
+    </w:p>
+    <w:p>
+      <w:pPr>
+        <w:pStyle w:val="ListParagraph"/>
+        <w:numPr>
+          <w:ilvl w:val="0"/>
+          <w:numId w:val="4"/>
+        </w:numPr>
+      </w:pPr>
+    </w:p>
+    <w:p>
+      <w:pPr>
+        <w:pStyle w:val="ListParagraph"/>
+        <w:numPr>
+          <w:ilvl w:val="1"/>
+          <w:numId w:val="4"/>
+        </w:numPr>
+      </w:pPr>
+      <w:r>
+        <w:t xml:space="preserve">Set tank’s rotation speed factor </w:t>
+      </w:r>
+    </w:p>
+    <w:p>
+      <w:pPr>
+        <w:pStyle w:val="ListParagraph"/>
+        <w:numPr>
+          <w:ilvl w:val="1"/>
+          <w:numId w:val="4"/>
+        </w:numPr>
+      </w:pPr>
+      <w:r>
+        <w:t>Set input key</w:t>
+      </w:r>
+      <w:r>
+        <w:t xml:space="preserve">s for rotating </w:t>
+      </w:r>
+    </w:p>
+    <w:p>
+      <w:pPr>
+        <w:pStyle w:val="ListParagraph"/>
+        <w:numPr>
+          <w:ilvl w:val="1"/>
+          <w:numId w:val="4"/>
+        </w:numPr>
+      </w:pPr>
+      <w:r>
+        <w:t xml:space="preserve">Get the player’s current rotation </w:t>
+      </w:r>
+    </w:p>
+    <w:p>
+      <w:pPr>
+        <w:pStyle w:val="ListParagraph"/>
+        <w:numPr>
+          <w:ilvl w:val="1"/>
+          <w:numId w:val="4"/>
+        </w:numPr>
+      </w:pPr>
+      <w:r>
+        <w:t>IF player input, have the tank’s current rotation changed by a rotating speed factor over a change in time</w:t>
+      </w:r>
+    </w:p>
+    <w:p>
+      <w:pPr>
+        <w:pStyle w:val="ListParagraph"/>
+        <w:numPr>
+          <w:ilvl w:val="0"/>
+          <w:numId w:val="4"/>
+        </w:numPr>
+      </w:pPr>
+    </w:p>
+    <w:p>
+      <w:pPr>
+        <w:pStyle w:val="ListParagraph"/>
+        <w:numPr>
+          <w:ilvl w:val="1"/>
+          <w:numId w:val="4"/>
+        </w:numPr>
+      </w:pPr>
+      <w:r>
+        <w:t xml:space="preserve">Set a mouse sensitivity factor </w:t>
+      </w:r>
+    </w:p>
+    <w:p>
+      <w:pPr>
+        <w:pStyle w:val="ListParagraph"/>
+        <w:numPr>
+          <w:ilvl w:val="1"/>
+          <w:numId w:val="4"/>
+        </w:numPr>
+      </w:pPr>
+      <w:r>
+        <w:t xml:space="preserve">Set input to mouse </w:t>
+      </w:r>
+    </w:p>
+    <w:p>
+      <w:pPr>
+        <w:pStyle w:val="ListParagraph"/>
+        <w:numPr>
+          <w:ilvl w:val="1"/>
+          <w:numId w:val="4"/>
+        </w:numPr>
+      </w:pPr>
+      <w:r>
+        <w:t xml:space="preserve">Get turret's rotation </w:t>
+      </w:r>
+    </w:p>
+    <w:p>
+      <w:pPr>
+        <w:pStyle w:val="ListParagraph"/>
+        <w:numPr>
+          <w:ilvl w:val="1"/>
+          <w:numId w:val="4"/>
+        </w:numPr>
+      </w:pPr>
+      <w:r>
+        <w:t xml:space="preserve">IF mouse movement is active </w:t>
+      </w:r>
+    </w:p>
+    <w:p>
+      <w:pPr>
+        <w:pStyle w:val="ListParagraph"/>
+        <w:numPr>
+          <w:ilvl w:val="2"/>
+          <w:numId w:val="4"/>
+        </w:numPr>
+      </w:pPr>
+      <w:r>
+        <w:t>Update the turret’s rotation by the sensitivity factor over a change in time</w:t>
+      </w:r>
+    </w:p>
+    <w:p>
+      <w:pPr>
+        <w:pStyle w:val="ListParagraph"/>
+        <w:numPr>
+          <w:ilvl w:val="2"/>
+          <w:numId w:val="4"/>
+        </w:numPr>
+      </w:pPr>
+    </w:p>
+    <w:p/>
+    <w:p/>
+    <w:p>
+      <w:pPr>
+        <w:pStyle w:val="Heading2"/>
+      </w:pPr>
+      <w:r>
+        <w:t>E</w:t>
+      </w:r>
+      <w:r>
+        <w:t xml:space="preserve">nemy controller </w:t>
+      </w:r>
+    </w:p>
+    <w:p>
+      <w:r>
+        <w:t>Problem:</w:t>
+      </w:r>
+      <w:r>
+        <w:t xml:space="preserve"> what does the enemy need to do with their tank</w:t>
+      </w:r>
+    </w:p>
+    <w:p>
+      <w:r>
+        <w:t xml:space="preserve">Controlling </w:t>
+      </w:r>
+      <w:r>
+        <w:t>elements</w:t>
+      </w:r>
+    </w:p>
+    <w:p>
+      <w:pPr>
+        <w:pStyle w:val="ListParagraph"/>
+        <w:numPr>
+          <w:ilvl w:val="0"/>
+          <w:numId w:val="2"/>
+        </w:numPr>
+      </w:pPr>
+      <w:r>
+        <w:t>moving the tank forwards and backwards</w:t>
+      </w:r>
+    </w:p>
+    <w:p>
+      <w:pPr>
+        <w:pStyle w:val="ListParagraph"/>
+        <w:numPr>
+          <w:ilvl w:val="0"/>
+          <w:numId w:val="2"/>
+        </w:numPr>
+      </w:pPr>
+      <w:r>
+        <w:t>rotating the tank left and right</w:t>
+      </w:r>
+    </w:p>
+    <w:p>
+      <w:pPr>
+        <w:pStyle w:val="ListParagraph"/>
+        <w:numPr>
+          <w:ilvl w:val="0"/>
+          <w:numId w:val="2"/>
+        </w:numPr>
+      </w:pPr>
+      <w:r>
+        <w:t xml:space="preserve">to rotate the turret </w:t>
+      </w:r>
+    </w:p>
+    <w:p>
+      <w:pPr>
+        <w:pStyle w:val="ListParagraph"/>
+        <w:numPr>
+          <w:ilvl w:val="0"/>
+          <w:numId w:val="2"/>
+        </w:numPr>
+      </w:pPr>
+      <w:r>
+        <w:lastRenderedPageBreak/>
+        <w:t xml:space="preserve">changing barrel elevation </w:t>
+      </w:r>
+    </w:p>
+    <w:p>
+      <w:pPr>
+        <w:pStyle w:val="ListParagraph"/>
+        <w:numPr>
+          <w:ilvl w:val="0"/>
+          <w:numId w:val="2"/>
+        </w:numPr>
+      </w:pPr>
+      <w:r>
+        <w:t xml:space="preserve">max height and depression on barrel </w:t>
+      </w:r>
+      <w:r>
+        <w:t>elevation</w:t>
+      </w:r>
+    </w:p>
+    <w:p>
+      <w:pPr>
+        <w:pStyle w:val="ListParagraph"/>
+        <w:numPr>
+          <w:ilvl w:val="0"/>
+          <w:numId w:val="2"/>
+        </w:numPr>
+      </w:pPr>
+      <w:r>
+        <w:t>being able to shoot</w:t>
+      </w:r>
+    </w:p>
+    <w:p>
+      <w:pPr>
+        <w:pStyle w:val="ListParagraph"/>
+        <w:numPr>
+          <w:ilvl w:val="0"/>
+          <w:numId w:val="2"/>
+        </w:numPr>
+      </w:pPr>
+      <w:r>
+        <w:t>having a reload time</w:t>
+      </w:r>
+    </w:p>
+    <w:p>
+      <w:pPr>
+        <w:pStyle w:val="ListParagraph"/>
+        <w:numPr>
+          <w:ilvl w:val="0"/>
+          <w:numId w:val="2"/>
+        </w:numPr>
+      </w:pPr>
+      <w:r>
+        <w:t xml:space="preserve">max fire range </w:t>
+      </w:r>
+    </w:p>
+    <w:p>
+      <w:r>
+        <w:t xml:space="preserve">A.I elements </w:t>
+      </w:r>
+    </w:p>
+    <w:p>
+      <w:pPr>
+        <w:pStyle w:val="ListParagraph"/>
+        <w:numPr>
+          <w:ilvl w:val="0"/>
+          <w:numId w:val="3"/>
+        </w:numPr>
+      </w:pPr>
+      <w:r>
+        <w:t xml:space="preserve">checking whether within range of player </w:t>
+      </w:r>
+    </w:p>
+    <w:p>
+      <w:pPr>
+        <w:pStyle w:val="ListParagraph"/>
+        <w:numPr>
+          <w:ilvl w:val="0"/>
+          <w:numId w:val="3"/>
+        </w:numPr>
+      </w:pPr>
+      <w:r>
+        <w:t xml:space="preserve">moving within range of player </w:t>
+      </w:r>
+    </w:p>
+    <w:p>
+      <w:pPr>
+        <w:pStyle w:val="ListParagraph"/>
+        <w:numPr>
+          <w:ilvl w:val="0"/>
+          <w:numId w:val="3"/>
+        </w:numPr>
+      </w:pPr>
+      <w:r>
+        <w:t xml:space="preserve">aim at player </w:t>
+      </w:r>
+    </w:p>
+    <w:p>
+      <w:pPr>
+        <w:pStyle w:val="ListParagraph"/>
+        <w:numPr>
+          <w:ilvl w:val="0"/>
+          <w:numId w:val="3"/>
+        </w:numPr>
+      </w:pPr>
+      <w:r>
+        <w:t xml:space="preserve">check for any </w:t>
+      </w:r>
+      <w:r>
+        <w:t>obstacles</w:t>
+      </w:r>
+      <w:r>
+        <w:t xml:space="preserve"> in line of fire </w:t>
+      </w:r>
+    </w:p>
+    <w:p>
+      <w:pPr>
+        <w:pStyle w:val="ListParagraph"/>
+        <w:numPr>
+          <w:ilvl w:val="0"/>
+          <w:numId w:val="3"/>
+        </w:numPr>
+      </w:pPr>
+      <w:r>
+        <w:t xml:space="preserve">shoot at the player’s current position </w:t>
+      </w:r>
+    </w:p>
+    <w:p>
       <w:r>
         <w:rPr>
           <w:rStyle w:val="Heading3Char"/>
         </w:rPr>
         <w:t>Solution:</w:t>
       </w:r>
+      <w:r>
+        <w:rPr>
+          <w:rStyle w:val="Heading3Char"/>
+        </w:rPr>
+        <w:t xml:space="preserve"> </w:t>
+      </w:r>
+      <w:r>
+        <w:rPr>
+          <w:rStyle w:val="Heading3Char"/>
+        </w:rPr>
+        <w:t>Pseudocode it out</w:t>
+      </w:r>
     </w:p>
     <w:p/>
+    <w:p/>
+    <w:p/>
     <w:p>
       <w:pPr>
         <w:pStyle w:val="Heading2"/>
       </w:pPr>
       <w:r>
-        <w:t xml:space="preserve">Pseudocode for enemy controller </w:t>
-      </w:r>
-    </w:p>
-    <w:p>
-      <w:pPr>
-        <w:pStyle w:val="Heading3"/>
-      </w:pPr>
+        <w:t>G</w:t>
+      </w:r>
+      <w:r>
+        <w:t xml:space="preserve">ame controller </w:t>
+      </w:r>
+    </w:p>
+    <w:p>
       <w:r>
         <w:t>Problem:</w:t>
+      </w:r>
+      <w:r>
+        <w:t xml:space="preserve"> how does the game run, what needs to happen </w:t>
       </w:r>
     </w:p>
     <w:p/>
@@ -57,35 +683,17 @@
         </w:rPr>
         <w:t>Solution:</w:t>
       </w:r>
-    </w:p>
-    <w:p>
-      <w:pPr>
-        <w:pStyle w:val="Heading2"/>
-      </w:pPr>
-    </w:p>
-    <w:p>
-      <w:pPr>
-        <w:pStyle w:val="Heading2"/>
-      </w:pPr>
-      <w:r>
-        <w:t xml:space="preserve">Pseudocode for game controller </w:t>
-      </w:r>
-    </w:p>
-    <w:p>
-      <w:pPr>
-        <w:pStyle w:val="Heading3"/>
-      </w:pPr>
-      <w:r>
-        <w:t>Problem:</w:t>
-      </w:r>
-    </w:p>
-    <w:p/>
-    <w:p>
       <w:r>
         <w:rPr>
           <w:rStyle w:val="Heading3Char"/>
         </w:rPr>
-        <w:t>Solution:</w:t>
+        <w:t xml:space="preserve"> </w:t>
+      </w:r>
+      <w:r>
+        <w:rPr>
+          <w:rStyle w:val="Heading3Char"/>
+        </w:rPr>
+        <w:t>Pseudocode it out</w:t>
       </w:r>
     </w:p>
     <w:p/>
@@ -97,6 +705,376 @@
     </w:sectPr>
   </w:body>
 </w:document>
+</file>
+
+<file path=word/numbering.xml><?xml version="1.0" encoding="utf-8"?>
+<w:numbering xmlns:wpc="http://schemas.microsoft.com/office/word/2010/wordprocessingCanvas" xmlns:cx="http://schemas.microsoft.com/office/drawing/2014/chartex" xmlns:cx1="http://schemas.microsoft.com/office/drawing/2015/9/8/chartex" xmlns:cx2="http://schemas.microsoft.com/office/drawing/2015/10/21/chartex" xmlns:cx3="http://schemas.microsoft.com/office/drawing/2016/5/9/chartex" xmlns:cx4="http://schemas.microsoft.com/office/drawing/2016/5/10/chartex" xmlns:cx5="http://schemas.microsoft.com/office/drawing/2016/5/11/chartex" xmlns:cx6="http://schemas.microsoft.com/office/drawing/2016/5/12/chartex" xmlns:cx7="http://schemas.microsoft.com/office/drawing/2016/5/13/chartex" xmlns:cx8="http://schemas.microsoft.com/office/drawing/2016/5/14/chartex" xmlns:mc="http://schemas.openxmlformats.org/markup-compatibility/2006" xmlns:aink="http://schemas.microsoft.com/office/drawing/2016/ink" xmlns:am3d="http://schemas.microsoft.com/office/drawing/2017/model3d" xmlns:o="urn:schemas-microsoft-com:office:office" xmlns:oel="http://schemas.microsoft.com/office/2019/extlst" xmlns:r="http://schemas.openxmlformats.org/officeDocument/2006/relationships" xmlns:m="http://schemas.openxmlformats.org/officeDocument/2006/math" xmlns:v="urn:schemas-microsoft-com:vml" xmlns:wp14="http://schemas.microsoft.com/office/word/2010/wordprocessingDrawing" xmlns:wp="http://schemas.openxmlformats.org/drawingml/2006/wordprocessingDrawing" xmlns:w10="urn:schemas-microsoft-com:office:word" xmlns:w="http://schemas.openxmlformats.org/wordprocessingml/2006/main" xmlns:w14="http://schemas.microsoft.com/office/word/2010/wordml" xmlns:w15="http://schemas.microsoft.com/office/word/2012/wordml" xmlns:w16cex="http://schemas.microsoft.com/office/word/2018/wordml/cex" xmlns:w16cid="http://schemas.microsoft.com/office/word/2016/wordml/cid" xmlns:w16="http://schemas.microsoft.com/office/word/2018/wordml" xmlns:w16sdtdh="http://schemas.microsoft.com/office/word/2020/wordml/sdtdatahash" xmlns:w16se="http://schemas.microsoft.com/office/word/2015/wordml/symex" xmlns:wpg="http://schemas.microsoft.com/office/word/2010/wordprocessingGroup" xmlns:wpi="http://schemas.microsoft.com/office/word/2010/wordprocessingInk" xmlns:wne="http://schemas.microsoft.com/office/word/2006/wordml" xmlns:wps="http://schemas.microsoft.com/office/word/2010/wordprocessingShape" mc:Ignorable="w14 w15 w16se w16cid w16 w16cex w16sdtdh wp14">
+  <w:abstractNum w:abstractNumId="0" w15:restartNumberingAfterBreak="0">
+    <w:nsid w:val="03352666"/>
+    <w:multiLevelType w:val="hybridMultilevel"/>
+    <w:tmpl w:val="C3C8680A"/>
+    <w:lvl w:ilvl="0" w:tplc="0C09000F">
+      <w:start w:val="1"/>
+      <w:numFmt w:val="decimal"/>
+      <w:lvlText w:val="%1."/>
+      <w:lvlJc w:val="left"/>
+      <w:pPr>
+        <w:ind w:left="720" w:hanging="360"/>
+      </w:pPr>
+      <w:rPr>
+        <w:rFonts w:hint="default"/>
+      </w:rPr>
+    </w:lvl>
+    <w:lvl w:ilvl="1" w:tplc="0C090019" w:tentative="1">
+      <w:start w:val="1"/>
+      <w:numFmt w:val="lowerLetter"/>
+      <w:lvlText w:val="%2."/>
+      <w:lvlJc w:val="left"/>
+      <w:pPr>
+        <w:ind w:left="1440" w:hanging="360"/>
+      </w:pPr>
+    </w:lvl>
+    <w:lvl w:ilvl="2" w:tplc="0C09001B" w:tentative="1">
+      <w:start w:val="1"/>
+      <w:numFmt w:val="lowerRoman"/>
+      <w:lvlText w:val="%3."/>
+      <w:lvlJc w:val="right"/>
+      <w:pPr>
+        <w:ind w:left="2160" w:hanging="180"/>
+      </w:pPr>
+    </w:lvl>
+    <w:lvl w:ilvl="3" w:tplc="0C09000F" w:tentative="1">
+      <w:start w:val="1"/>
+      <w:numFmt w:val="decimal"/>
+      <w:lvlText w:val="%4."/>
+      <w:lvlJc w:val="left"/>
+      <w:pPr>
+        <w:ind w:left="2880" w:hanging="360"/>
+      </w:pPr>
+    </w:lvl>
+    <w:lvl w:ilvl="4" w:tplc="0C090019" w:tentative="1">
+      <w:start w:val="1"/>
+      <w:numFmt w:val="lowerLetter"/>
+      <w:lvlText w:val="%5."/>
+      <w:lvlJc w:val="left"/>
+      <w:pPr>
+        <w:ind w:left="3600" w:hanging="360"/>
+      </w:pPr>
+    </w:lvl>
+    <w:lvl w:ilvl="5" w:tplc="0C09001B" w:tentative="1">
+      <w:start w:val="1"/>
+      <w:numFmt w:val="lowerRoman"/>
+      <w:lvlText w:val="%6."/>
+      <w:lvlJc w:val="right"/>
+      <w:pPr>
+        <w:ind w:left="4320" w:hanging="180"/>
+      </w:pPr>
+    </w:lvl>
+    <w:lvl w:ilvl="6" w:tplc="0C09000F" w:tentative="1">
+      <w:start w:val="1"/>
+      <w:numFmt w:val="decimal"/>
+      <w:lvlText w:val="%7."/>
+      <w:lvlJc w:val="left"/>
+      <w:pPr>
+        <w:ind w:left="5040" w:hanging="360"/>
+      </w:pPr>
+    </w:lvl>
+    <w:lvl w:ilvl="7" w:tplc="0C090019" w:tentative="1">
+      <w:start w:val="1"/>
+      <w:numFmt w:val="lowerLetter"/>
+      <w:lvlText w:val="%8."/>
+      <w:lvlJc w:val="left"/>
+      <w:pPr>
+        <w:ind w:left="5760" w:hanging="360"/>
+      </w:pPr>
+    </w:lvl>
+    <w:lvl w:ilvl="8" w:tplc="0C09001B" w:tentative="1">
+      <w:start w:val="1"/>
+      <w:numFmt w:val="lowerRoman"/>
+      <w:lvlText w:val="%9."/>
+      <w:lvlJc w:val="right"/>
+      <w:pPr>
+        <w:ind w:left="6480" w:hanging="180"/>
+      </w:pPr>
+    </w:lvl>
+  </w:abstractNum>
+  <w:abstractNum w:abstractNumId="1" w15:restartNumberingAfterBreak="0">
+    <w:nsid w:val="26136DFD"/>
+    <w:multiLevelType w:val="hybridMultilevel"/>
+    <w:tmpl w:val="74045036"/>
+    <w:lvl w:ilvl="0" w:tplc="0C09000F">
+      <w:start w:val="1"/>
+      <w:numFmt w:val="decimal"/>
+      <w:lvlText w:val="%1."/>
+      <w:lvlJc w:val="left"/>
+      <w:pPr>
+        <w:ind w:left="720" w:hanging="360"/>
+      </w:pPr>
+      <w:rPr>
+        <w:rFonts w:hint="default"/>
+      </w:rPr>
+    </w:lvl>
+    <w:lvl w:ilvl="1" w:tplc="0C090019">
+      <w:start w:val="1"/>
+      <w:numFmt w:val="lowerLetter"/>
+      <w:lvlText w:val="%2."/>
+      <w:lvlJc w:val="left"/>
+      <w:pPr>
+        <w:ind w:left="1440" w:hanging="360"/>
+      </w:pPr>
+    </w:lvl>
+    <w:lvl w:ilvl="2" w:tplc="0C09001B">
+      <w:start w:val="1"/>
+      <w:numFmt w:val="lowerRoman"/>
+      <w:lvlText w:val="%3."/>
+      <w:lvlJc w:val="right"/>
+      <w:pPr>
+        <w:ind w:left="2160" w:hanging="180"/>
+      </w:pPr>
+    </w:lvl>
+    <w:lvl w:ilvl="3" w:tplc="0C09000F" w:tentative="1">
+      <w:start w:val="1"/>
+      <w:numFmt w:val="decimal"/>
+      <w:lvlText w:val="%4."/>
+      <w:lvlJc w:val="left"/>
+      <w:pPr>
+        <w:ind w:left="2880" w:hanging="360"/>
+      </w:pPr>
+    </w:lvl>
+    <w:lvl w:ilvl="4" w:tplc="0C090019" w:tentative="1">
+      <w:start w:val="1"/>
+      <w:numFmt w:val="lowerLetter"/>
+      <w:lvlText w:val="%5."/>
+      <w:lvlJc w:val="left"/>
+      <w:pPr>
+        <w:ind w:left="3600" w:hanging="360"/>
+      </w:pPr>
+    </w:lvl>
+    <w:lvl w:ilvl="5" w:tplc="0C09001B" w:tentative="1">
+      <w:start w:val="1"/>
+      <w:numFmt w:val="lowerRoman"/>
+      <w:lvlText w:val="%6."/>
+      <w:lvlJc w:val="right"/>
+      <w:pPr>
+        <w:ind w:left="4320" w:hanging="180"/>
+      </w:pPr>
+    </w:lvl>
+    <w:lvl w:ilvl="6" w:tplc="0C09000F" w:tentative="1">
+      <w:start w:val="1"/>
+      <w:numFmt w:val="decimal"/>
+      <w:lvlText w:val="%7."/>
+      <w:lvlJc w:val="left"/>
+      <w:pPr>
+        <w:ind w:left="5040" w:hanging="360"/>
+      </w:pPr>
+    </w:lvl>
+    <w:lvl w:ilvl="7" w:tplc="0C090019" w:tentative="1">
+      <w:start w:val="1"/>
+      <w:numFmt w:val="lowerLetter"/>
+      <w:lvlText w:val="%8."/>
+      <w:lvlJc w:val="left"/>
+      <w:pPr>
+        <w:ind w:left="5760" w:hanging="360"/>
+      </w:pPr>
+    </w:lvl>
+    <w:lvl w:ilvl="8" w:tplc="0C09001B" w:tentative="1">
+      <w:start w:val="1"/>
+      <w:numFmt w:val="lowerRoman"/>
+      <w:lvlText w:val="%9."/>
+      <w:lvlJc w:val="right"/>
+      <w:pPr>
+        <w:ind w:left="6480" w:hanging="180"/>
+      </w:pPr>
+    </w:lvl>
+  </w:abstractNum>
+  <w:abstractNum w:abstractNumId="2" w15:restartNumberingAfterBreak="0">
+    <w:nsid w:val="639F1C60"/>
+    <w:multiLevelType w:val="hybridMultilevel"/>
+    <w:tmpl w:val="ADB2FFF8"/>
+    <w:lvl w:ilvl="0" w:tplc="0C09000F">
+      <w:start w:val="1"/>
+      <w:numFmt w:val="decimal"/>
+      <w:lvlText w:val="%1."/>
+      <w:lvlJc w:val="left"/>
+      <w:pPr>
+        <w:ind w:left="765" w:hanging="360"/>
+      </w:pPr>
+    </w:lvl>
+    <w:lvl w:ilvl="1" w:tplc="0C090019" w:tentative="1">
+      <w:start w:val="1"/>
+      <w:numFmt w:val="lowerLetter"/>
+      <w:lvlText w:val="%2."/>
+      <w:lvlJc w:val="left"/>
+      <w:pPr>
+        <w:ind w:left="1485" w:hanging="360"/>
+      </w:pPr>
+    </w:lvl>
+    <w:lvl w:ilvl="2" w:tplc="0C09001B" w:tentative="1">
+      <w:start w:val="1"/>
+      <w:numFmt w:val="lowerRoman"/>
+      <w:lvlText w:val="%3."/>
+      <w:lvlJc w:val="right"/>
+      <w:pPr>
+        <w:ind w:left="2205" w:hanging="180"/>
+      </w:pPr>
+    </w:lvl>
+    <w:lvl w:ilvl="3" w:tplc="0C09000F" w:tentative="1">
+      <w:start w:val="1"/>
+      <w:numFmt w:val="decimal"/>
+      <w:lvlText w:val="%4."/>
+      <w:lvlJc w:val="left"/>
+      <w:pPr>
+        <w:ind w:left="2925" w:hanging="360"/>
+      </w:pPr>
+    </w:lvl>
+    <w:lvl w:ilvl="4" w:tplc="0C090019" w:tentative="1">
+      <w:start w:val="1"/>
+      <w:numFmt w:val="lowerLetter"/>
+      <w:lvlText w:val="%5."/>
+      <w:lvlJc w:val="left"/>
+      <w:pPr>
+        <w:ind w:left="3645" w:hanging="360"/>
+      </w:pPr>
+    </w:lvl>
+    <w:lvl w:ilvl="5" w:tplc="0C09001B" w:tentative="1">
+      <w:start w:val="1"/>
+      <w:numFmt w:val="lowerRoman"/>
+      <w:lvlText w:val="%6."/>
+      <w:lvlJc w:val="right"/>
+      <w:pPr>
+        <w:ind w:left="4365" w:hanging="180"/>
+      </w:pPr>
+    </w:lvl>
+    <w:lvl w:ilvl="6" w:tplc="0C09000F" w:tentative="1">
+      <w:start w:val="1"/>
+      <w:numFmt w:val="decimal"/>
+      <w:lvlText w:val="%7."/>
+      <w:lvlJc w:val="left"/>
+      <w:pPr>
+        <w:ind w:left="5085" w:hanging="360"/>
+      </w:pPr>
+    </w:lvl>
+    <w:lvl w:ilvl="7" w:tplc="0C090019" w:tentative="1">
+      <w:start w:val="1"/>
+      <w:numFmt w:val="lowerLetter"/>
+      <w:lvlText w:val="%8."/>
+      <w:lvlJc w:val="left"/>
+      <w:pPr>
+        <w:ind w:left="5805" w:hanging="360"/>
+      </w:pPr>
+    </w:lvl>
+    <w:lvl w:ilvl="8" w:tplc="0C09001B" w:tentative="1">
+      <w:start w:val="1"/>
+      <w:numFmt w:val="lowerRoman"/>
+      <w:lvlText w:val="%9."/>
+      <w:lvlJc w:val="right"/>
+      <w:pPr>
+        <w:ind w:left="6525" w:hanging="180"/>
+      </w:pPr>
+    </w:lvl>
+  </w:abstractNum>
+  <w:abstractNum w:abstractNumId="3" w15:restartNumberingAfterBreak="0">
+    <w:nsid w:val="7AC774D0"/>
+    <w:multiLevelType w:val="hybridMultilevel"/>
+    <w:tmpl w:val="6A640D98"/>
+    <w:lvl w:ilvl="0" w:tplc="0C09000F">
+      <w:start w:val="1"/>
+      <w:numFmt w:val="decimal"/>
+      <w:lvlText w:val="%1."/>
+      <w:lvlJc w:val="left"/>
+      <w:pPr>
+        <w:ind w:left="720" w:hanging="360"/>
+      </w:pPr>
+      <w:rPr>
+        <w:rFonts w:hint="default"/>
+      </w:rPr>
+    </w:lvl>
+    <w:lvl w:ilvl="1" w:tplc="0C090019" w:tentative="1">
+      <w:start w:val="1"/>
+      <w:numFmt w:val="lowerLetter"/>
+      <w:lvlText w:val="%2."/>
+      <w:lvlJc w:val="left"/>
+      <w:pPr>
+        <w:ind w:left="1440" w:hanging="360"/>
+      </w:pPr>
+    </w:lvl>
+    <w:lvl w:ilvl="2" w:tplc="0C09001B" w:tentative="1">
+      <w:start w:val="1"/>
+      <w:numFmt w:val="lowerRoman"/>
+      <w:lvlText w:val="%3."/>
+      <w:lvlJc w:val="right"/>
+      <w:pPr>
+        <w:ind w:left="2160" w:hanging="180"/>
+      </w:pPr>
+    </w:lvl>
+    <w:lvl w:ilvl="3" w:tplc="0C09000F" w:tentative="1">
+      <w:start w:val="1"/>
+      <w:numFmt w:val="decimal"/>
+      <w:lvlText w:val="%4."/>
+      <w:lvlJc w:val="left"/>
+      <w:pPr>
+        <w:ind w:left="2880" w:hanging="360"/>
+      </w:pPr>
+    </w:lvl>
+    <w:lvl w:ilvl="4" w:tplc="0C090019" w:tentative="1">
+      <w:start w:val="1"/>
+      <w:numFmt w:val="lowerLetter"/>
+      <w:lvlText w:val="%5."/>
+      <w:lvlJc w:val="left"/>
+      <w:pPr>
+        <w:ind w:left="3600" w:hanging="360"/>
+      </w:pPr>
+    </w:lvl>
+    <w:lvl w:ilvl="5" w:tplc="0C09001B" w:tentative="1">
+      <w:start w:val="1"/>
+      <w:numFmt w:val="lowerRoman"/>
+      <w:lvlText w:val="%6."/>
+      <w:lvlJc w:val="right"/>
+      <w:pPr>
+        <w:ind w:left="4320" w:hanging="180"/>
+      </w:pPr>
+    </w:lvl>
+    <w:lvl w:ilvl="6" w:tplc="0C09000F" w:tentative="1">
+      <w:start w:val="1"/>
+      <w:numFmt w:val="decimal"/>
+      <w:lvlText w:val="%7."/>
+      <w:lvlJc w:val="left"/>
+      <w:pPr>
+        <w:ind w:left="5040" w:hanging="360"/>
+      </w:pPr>
+    </w:lvl>
+    <w:lvl w:ilvl="7" w:tplc="0C090019" w:tentative="1">
+      <w:start w:val="1"/>
+      <w:numFmt w:val="lowerLetter"/>
+      <w:lvlText w:val="%8."/>
+      <w:lvlJc w:val="left"/>
+      <w:pPr>
+        <w:ind w:left="5760" w:hanging="360"/>
+      </w:pPr>
+    </w:lvl>
+    <w:lvl w:ilvl="8" w:tplc="0C09001B" w:tentative="1">
+      <w:start w:val="1"/>
+      <w:numFmt w:val="lowerRoman"/>
+      <w:lvlText w:val="%9."/>
+      <w:lvlJc w:val="right"/>
+      <w:pPr>
+        <w:ind w:left="6480" w:hanging="180"/>
+      </w:pPr>
+    </w:lvl>
+  </w:abstractNum>
+  <w:num w:numId="1" w16cid:durableId="971902000">
+    <w:abstractNumId w:val="3"/>
+  </w:num>
+  <w:num w:numId="2" w16cid:durableId="1262953339">
+    <w:abstractNumId w:val="0"/>
+  </w:num>
+  <w:num w:numId="3" w16cid:durableId="699814669">
+    <w:abstractNumId w:val="2"/>
+  </w:num>
+  <w:num w:numId="4" w16cid:durableId="1900827264">
+    <w:abstractNumId w:val="1"/>
+  </w:num>
+</w:numbering>
 </file>
 
 <file path=word/styles.xml><?xml version="1.0" encoding="utf-8"?>
@@ -545,7 +1523,6 @@
   <w:style w:type="character" w:default="1" w:styleId="DefaultParagraphFont">
     <w:name w:val="Default Paragraph Font"/>
     <w:uiPriority w:val="1"/>
-    <w:semiHidden/>
     <w:unhideWhenUsed/>
   </w:style>
   <w:style w:type="table" w:default="1" w:styleId="TableNormal">
@@ -594,6 +1571,17 @@
       <w:sz w:val="24"/>
       <w:szCs w:val="24"/>
     </w:rPr>
+  </w:style>
+  <w:style w:type="paragraph" w:styleId="ListParagraph">
+    <w:name w:val="List Paragraph"/>
+    <w:basedOn w:val="Normal"/>
+    <w:uiPriority w:val="34"/>
+    <w:qFormat/>
+    <w:rsid w:val="00667AF5"/>
+    <w:pPr>
+      <w:ind w:left="720"/>
+      <w:contextualSpacing/>
+    </w:pPr>
   </w:style>
 </w:styles>
 </file>

</xml_diff>